<commit_message>
solves problems 1, 4, 5 in course review
</commit_message>
<xml_diff>
--- a/dsci-6423-data-preprocessing/2.1 Feature Engineering Process Review and Reflection .docx
+++ b/dsci-6423-data-preprocessing/2.1 Feature Engineering Process Review and Reflection .docx
@@ -1,37 +1,99 @@
 
 <file path=word/document.xml><?xml version="1.0" encoding="utf-8"?>
-<w:document xmlns:mc="http://schemas.openxmlformats.org/markup-compatibility/2006" xmlns:o="urn:schemas-microsoft-com:office:office" xmlns:r="http://schemas.openxmlformats.org/officeDocument/2006/relationships" xmlns:m="http://schemas.openxmlformats.org/officeDocument/2006/math" xmlns:v="urn:schemas-microsoft-com:vml" xmlns:wp="http://schemas.openxmlformats.org/drawingml/2006/wordprocessingDrawing" xmlns:w10="urn:schemas-microsoft-com:office:word" xmlns:w="http://schemas.openxmlformats.org/wordprocessingml/2006/main" xmlns:wne="http://schemas.microsoft.com/office/word/2006/wordml" xmlns:sl="http://schemas.openxmlformats.org/schemaLibrary/2006/main" xmlns:a="http://schemas.openxmlformats.org/drawingml/2006/main" xmlns:pic="http://schemas.openxmlformats.org/drawingml/2006/picture" xmlns:c="http://schemas.openxmlformats.org/drawingml/2006/chart" xmlns:lc="http://schemas.openxmlformats.org/drawingml/2006/lockedCanvas" xmlns:dgm="http://schemas.openxmlformats.org/drawingml/2006/diagram" xmlns:wps="http://schemas.microsoft.com/office/word/2010/wordprocessingShape" xmlns:wpg="http://schemas.microsoft.com/office/word/2010/wordprocessingGroup" xmlns:w14="http://schemas.microsoft.com/office/word/2010/wordml" xmlns:w15="http://schemas.microsoft.com/office/word/2012/wordml">
+<w:document xmlns:wpc="http://schemas.microsoft.com/office/word/2010/wordprocessingCanvas" xmlns:cx="http://schemas.microsoft.com/office/drawing/2014/chartex" xmlns:cx1="http://schemas.microsoft.com/office/drawing/2015/9/8/chartex" xmlns:cx2="http://schemas.microsoft.com/office/drawing/2015/10/21/chartex" xmlns:cx3="http://schemas.microsoft.com/office/drawing/2016/5/9/chartex" xmlns:cx4="http://schemas.microsoft.com/office/drawing/2016/5/10/chartex" xmlns:cx5="http://schemas.microsoft.com/office/drawing/2016/5/11/chartex" xmlns:cx6="http://schemas.microsoft.com/office/drawing/2016/5/12/chartex" xmlns:cx7="http://schemas.microsoft.com/office/drawing/2016/5/13/chartex" xmlns:cx8="http://schemas.microsoft.com/office/drawing/2016/5/14/chartex" xmlns:mc="http://schemas.openxmlformats.org/markup-compatibility/2006" xmlns:aink="http://schemas.microsoft.com/office/drawing/2016/ink" xmlns:am3d="http://schemas.microsoft.com/office/drawing/2017/model3d" xmlns:o="urn:schemas-microsoft-com:office:office" xmlns:oel="http://schemas.microsoft.com/office/2019/extlst" xmlns:r="http://schemas.openxmlformats.org/officeDocument/2006/relationships" xmlns:m="http://schemas.openxmlformats.org/officeDocument/2006/math" xmlns:v="urn:schemas-microsoft-com:vml" xmlns:wp14="http://schemas.microsoft.com/office/word/2010/wordprocessingDrawing" xmlns:wp="http://schemas.openxmlformats.org/drawingml/2006/wordprocessingDrawing" xmlns:w10="urn:schemas-microsoft-com:office:word" xmlns:w="http://schemas.openxmlformats.org/wordprocessingml/2006/main" xmlns:w14="http://schemas.microsoft.com/office/word/2010/wordml" xmlns:w15="http://schemas.microsoft.com/office/word/2012/wordml" xmlns:w16cex="http://schemas.microsoft.com/office/word/2018/wordml/cex" xmlns:w16cid="http://schemas.microsoft.com/office/word/2016/wordml/cid" xmlns:w16="http://schemas.microsoft.com/office/word/2018/wordml" xmlns:w16sdtdh="http://schemas.microsoft.com/office/word/2020/wordml/sdtdatahash" xmlns:w16se="http://schemas.microsoft.com/office/word/2015/wordml/symex" xmlns:wpg="http://schemas.microsoft.com/office/word/2010/wordprocessingGroup" xmlns:wpi="http://schemas.microsoft.com/office/word/2010/wordprocessingInk" xmlns:wne="http://schemas.microsoft.com/office/word/2006/wordml" xmlns:wps="http://schemas.microsoft.com/office/word/2010/wordprocessingShape" mc:Ignorable="w14 w15 w16se w16cid w16 w16cex w16sdtdh wp14">
   <w:body>
+    <w:p>
+      <w:pPr>
+        <w:ind w:left="720" w:hanging="360"/>
+      </w:pPr>
+      <w:r>
+        <w:t>Linh Toan</w:t>
+      </w:r>
+    </w:p>
+    <w:p>
+      <w:pPr>
+        <w:ind w:left="720" w:hanging="360"/>
+      </w:pPr>
+      <w:r>
+        <w:t>DSCI 6423: Data Preprocessing</w:t>
+      </w:r>
+    </w:p>
+    <w:p>
+      <w:pPr>
+        <w:ind w:left="720" w:hanging="360"/>
+      </w:pPr>
+      <w:r>
+        <w:t>5/10/2024</w:t>
+      </w:r>
+    </w:p>
+    <w:p>
+      <w:pPr>
+        <w:ind w:left="720" w:hanging="360"/>
+      </w:pPr>
+    </w:p>
     <w:p>
       <w:pPr>
         <w:numPr>
           <w:ilvl w:val="0"/>
           <w:numId w:val="1"/>
         </w:numPr>
-        <w:spacing w:after="0" w:afterAutospacing="0" w:lineRule="auto"/>
-        <w:ind w:left="720" w:hanging="360"/>
-      </w:pPr>
-      <w:r>
-        <w:rPr>
-          <w:rtl w:val="0"/>
-        </w:rPr>
-        <w:t xml:space="preserve">Define the purpose and goals of feature engineering in your own words. (approx. 200 words)</w:t>
-      </w:r>
-    </w:p>
+      </w:pPr>
+      <w:r>
+        <w:t>Define the purpose and goals of feature engineering in your own words. (approx. 200 words)</w:t>
+      </w:r>
+    </w:p>
+    <w:p/>
+    <w:p>
+      <w:r>
+        <w:t>The goals of feature engineering is to discover which features are more important for model performance than others and/or create features to gain more insights.</w:t>
+      </w:r>
+      <w:r>
+        <w:t xml:space="preserve"> This can be done by simply removing features that seemingly have little to no relevance, or if you want to get more rigorous then you can run statistical tests to see how strongly each feature correlates with each other. </w:t>
+      </w:r>
+    </w:p>
+    <w:p/>
+    <w:p>
+      <w:r>
+        <w:t xml:space="preserve">You can also try feature elimination by removing a feature, training the model without it, then do that for every feature and compare model </w:t>
+      </w:r>
+      <w:r>
+        <w:t>performance. You</w:t>
+      </w:r>
+      <w:r>
+        <w:t xml:space="preserve"> can create new features by aggregating current features, you can remove features by doing principal component analysis or </w:t>
+      </w:r>
+      <w:r>
+        <w:t>linear discriminant analysis.</w:t>
+      </w:r>
+    </w:p>
+    <w:p/>
+    <w:p>
+      <w:r>
+        <w:t>An important step is to encode categorical variables into numbers, using the get_dummies method, label encoding, DictVectorizer, or you can even manually create a conversion dictionary and apply that to categorical variables.</w:t>
+      </w:r>
+    </w:p>
+    <w:p/>
+    <w:p>
+      <w:r>
+        <w:t>Very rarely will you be creating the machine learning model from scratch. It takes a lot of computational resources to actually do that, so the vast majority of people using these models will be using ones that are pre-made by a much smarter computer scientist or mathematician. The only thing we can really do is change the inputs, which is why feature engineering is so important to data science.</w:t>
+      </w:r>
+    </w:p>
+    <w:p/>
     <w:p>
       <w:pPr>
         <w:numPr>
           <w:ilvl w:val="0"/>
           <w:numId w:val="1"/>
         </w:numPr>
-        <w:spacing w:after="0" w:afterAutospacing="0" w:lineRule="auto"/>
-        <w:ind w:left="720" w:hanging="360"/>
-      </w:pPr>
-      <w:r>
-        <w:rPr>
-          <w:rtl w:val="0"/>
-        </w:rPr>
-        <w:t xml:space="preserve">Create an annotated list of the feature engineering strategies that the course author discusses in Sections 9 and 10. Define each strategy in 2-3 sentences, and explain when it is an appropriate strategy to choose. (Be comprehensive in listing these.)</w:t>
+      </w:pPr>
+      <w:r>
+        <w:t>Create an annotated list of the feature engineering strategies that the course author discusses in Sections 9 and 10. Define each strategy in 2-3 sentences</w:t>
+      </w:r>
+      <w:r>
+        <w:t xml:space="preserve"> </w:t>
+      </w:r>
+      <w:r>
+        <w:t>and explain when it is an appropriate strategy to choose. (Be comprehensive in listing these.)</w:t>
       </w:r>
     </w:p>
     <w:p>
@@ -40,14 +102,9 @@
           <w:ilvl w:val="0"/>
           <w:numId w:val="1"/>
         </w:numPr>
-        <w:spacing w:after="0" w:afterAutospacing="0" w:lineRule="auto"/>
-        <w:ind w:left="720" w:hanging="360"/>
-      </w:pPr>
-      <w:r>
-        <w:rPr>
-          <w:rtl w:val="0"/>
-        </w:rPr>
-        <w:t xml:space="preserve">Reflect on one or more of the strategies that particularly stood out to you. (approx. 300 words)</w:t>
+      </w:pPr>
+      <w:r>
+        <w:t>Reflect on one or more of the strategies that particularly stood out to you. (approx. 300 words)</w:t>
       </w:r>
     </w:p>
     <w:p>
@@ -56,54 +113,69 @@
           <w:ilvl w:val="0"/>
           <w:numId w:val="1"/>
         </w:numPr>
-        <w:spacing w:after="0" w:afterAutospacing="0" w:lineRule="auto"/>
-        <w:ind w:left="720" w:hanging="360"/>
-      </w:pPr>
-      <w:r>
-        <w:rPr>
-          <w:rtl w:val="0"/>
-        </w:rPr>
-        <w:t xml:space="preserve">Answer the question: Would it have been helpful to you to have reversed the modules in this course, by finishing this video series before tackling the Superstore Feature Engineering project? (This can be succinct.)</w:t>
-      </w:r>
-    </w:p>
+      </w:pPr>
+      <w:r>
+        <w:t>Answer the question: Would it have been helpful to you to have reversed the modules in this course, by finishing this video series before tackling the Superstore Feature Engineering project? (This can be succinct.)</w:t>
+      </w:r>
+    </w:p>
+    <w:p/>
+    <w:p>
+      <w:r>
+        <w:t>I think in general it’s useful to get an idea of the concepts first, then apply them. So watching a video series before tackling the Superstore Feature Engineering project might be a good order. I find it useful to not only follow along the video, but then have us do the same thing but with a new dataset. That is, the video series does various transformations with one dataset, but then our assignment is to do those transformations on a different dataset. So that way we’re not just copying exactly from the videos.</w:t>
+      </w:r>
+    </w:p>
+    <w:p/>
     <w:p>
       <w:pPr>
         <w:numPr>
           <w:ilvl w:val="0"/>
           <w:numId w:val="1"/>
         </w:numPr>
-        <w:spacing w:after="240" w:lineRule="auto"/>
-        <w:ind w:left="720" w:hanging="360"/>
-      </w:pPr>
-      <w:r>
-        <w:rPr>
-          <w:rtl w:val="0"/>
-        </w:rPr>
-        <w:t xml:space="preserve">Reflect on the interrelationship between this course (Data Preprocessing) and the course, Applied Machine Learning 1. Do these align well together, or would it be preferable to take one first, and then the other? Which one first? (100-200 words)</w:t>
-      </w:r>
-    </w:p>
-    <w:p>
-      <w:pPr>
-        <w:rPr/>
-      </w:pPr>
-      <w:r>
-        <w:rPr>
-          <w:rtl w:val="0"/>
-        </w:rPr>
+        <w:spacing w:after="240"/>
+      </w:pPr>
+      <w:r>
+        <w:lastRenderedPageBreak/>
+        <w:t>Reflect on the interrelationship between this course (Data Preprocessing) and the course, Applied Machine Learning 1. Do these align well together, or would it be preferable to take one first, and then the other? Which one first? (100-200 words)</w:t>
+      </w:r>
+    </w:p>
+    <w:p>
+      <w:pPr>
+        <w:spacing w:after="240"/>
+      </w:pPr>
+      <w:r>
+        <w:t xml:space="preserve">I think taking data preprocessing before applied machine learning 1 would work better for the timeline. At the beginning of the courses, it felt very repetitive to do feature engineering and EDA for two courses and I often got confused on which assignment is for which course. </w:t>
+      </w:r>
+    </w:p>
+    <w:p>
+      <w:pPr>
+        <w:spacing w:after="240"/>
+      </w:pPr>
+      <w:r>
+        <w:t xml:space="preserve">Taking data preprocessing first will do a better job at keeping the two courses distinct, and if you make data preprocessing a pre-requisite for applied machine learning 1, then you can spend less time on feature engineering in applied machine learning 1 </w:t>
+      </w:r>
+      <w:r>
+        <w:t>too. This</w:t>
+      </w:r>
+      <w:r>
+        <w:t xml:space="preserve"> would also allow students to do more advanced feature engineering from the start in applied machine learning 1, so students can spend time learning about more models and spend more time on model evaluation.</w:t>
       </w:r>
     </w:p>
     <w:sectPr>
-      <w:pgSz w:h="15840" w:w="12240" w:orient="portrait"/>
-      <w:pgMar w:bottom="1440" w:top="1440" w:left="1440" w:right="1440" w:header="720" w:footer="720"/>
+      <w:pgSz w:w="12240" w:h="15840"/>
+      <w:pgMar w:top="1440" w:right="1440" w:bottom="1440" w:left="1440" w:header="720" w:footer="720" w:gutter="0"/>
       <w:pgNumType w:start="1"/>
+      <w:cols w:space="720"/>
     </w:sectPr>
   </w:body>
 </w:document>
 </file>
 
 <file path=word/numbering.xml><?xml version="1.0" encoding="utf-8"?>
-<w:numbering xmlns:mc="http://schemas.openxmlformats.org/markup-compatibility/2006" xmlns:o="urn:schemas-microsoft-com:office:office" xmlns:r="http://schemas.openxmlformats.org/officeDocument/2006/relationships" xmlns:m="http://schemas.openxmlformats.org/officeDocument/2006/math" xmlns:v="urn:schemas-microsoft-com:vml" xmlns:wp="http://schemas.openxmlformats.org/drawingml/2006/wordprocessingDrawing" xmlns:w10="urn:schemas-microsoft-com:office:word" xmlns:w="http://schemas.openxmlformats.org/wordprocessingml/2006/main" xmlns:wne="http://schemas.microsoft.com/office/word/2006/wordml" xmlns:sl="http://schemas.openxmlformats.org/schemaLibrary/2006/main" xmlns:a="http://schemas.openxmlformats.org/drawingml/2006/main" xmlns:pic="http://schemas.openxmlformats.org/drawingml/2006/picture" xmlns:c="http://schemas.openxmlformats.org/drawingml/2006/chart" xmlns:lc="http://schemas.openxmlformats.org/drawingml/2006/lockedCanvas" xmlns:dgm="http://schemas.openxmlformats.org/drawingml/2006/diagram" xmlns:wps="http://schemas.microsoft.com/office/word/2010/wordprocessingShape" xmlns:wpg="http://schemas.microsoft.com/office/word/2010/wordprocessingGroup" xmlns:w14="http://schemas.microsoft.com/office/word/2010/wordml" xmlns:w15="http://schemas.microsoft.com/office/word/2012/wordml">
-  <w:abstractNum w:abstractNumId="1">
+<w:numbering xmlns:wpc="http://schemas.microsoft.com/office/word/2010/wordprocessingCanvas" xmlns:cx="http://schemas.microsoft.com/office/drawing/2014/chartex" xmlns:cx1="http://schemas.microsoft.com/office/drawing/2015/9/8/chartex" xmlns:cx2="http://schemas.microsoft.com/office/drawing/2015/10/21/chartex" xmlns:cx3="http://schemas.microsoft.com/office/drawing/2016/5/9/chartex" xmlns:cx4="http://schemas.microsoft.com/office/drawing/2016/5/10/chartex" xmlns:cx5="http://schemas.microsoft.com/office/drawing/2016/5/11/chartex" xmlns:cx6="http://schemas.microsoft.com/office/drawing/2016/5/12/chartex" xmlns:cx7="http://schemas.microsoft.com/office/drawing/2016/5/13/chartex" xmlns:cx8="http://schemas.microsoft.com/office/drawing/2016/5/14/chartex" xmlns:mc="http://schemas.openxmlformats.org/markup-compatibility/2006" xmlns:aink="http://schemas.microsoft.com/office/drawing/2016/ink" xmlns:am3d="http://schemas.microsoft.com/office/drawing/2017/model3d" xmlns:o="urn:schemas-microsoft-com:office:office" xmlns:oel="http://schemas.microsoft.com/office/2019/extlst" xmlns:r="http://schemas.openxmlformats.org/officeDocument/2006/relationships" xmlns:m="http://schemas.openxmlformats.org/officeDocument/2006/math" xmlns:v="urn:schemas-microsoft-com:vml" xmlns:wp14="http://schemas.microsoft.com/office/word/2010/wordprocessingDrawing" xmlns:wp="http://schemas.openxmlformats.org/drawingml/2006/wordprocessingDrawing" xmlns:w10="urn:schemas-microsoft-com:office:word" xmlns:w="http://schemas.openxmlformats.org/wordprocessingml/2006/main" xmlns:w14="http://schemas.microsoft.com/office/word/2010/wordml" xmlns:w15="http://schemas.microsoft.com/office/word/2012/wordml" xmlns:w16cex="http://schemas.microsoft.com/office/word/2018/wordml/cex" xmlns:w16cid="http://schemas.microsoft.com/office/word/2016/wordml/cid" xmlns:w16="http://schemas.microsoft.com/office/word/2018/wordml" xmlns:w16sdtdh="http://schemas.microsoft.com/office/word/2020/wordml/sdtdatahash" xmlns:w16se="http://schemas.microsoft.com/office/word/2015/wordml/symex" xmlns:wpg="http://schemas.microsoft.com/office/word/2010/wordprocessingGroup" xmlns:wpi="http://schemas.microsoft.com/office/word/2010/wordprocessingInk" xmlns:wne="http://schemas.microsoft.com/office/word/2006/wordml" xmlns:wps="http://schemas.microsoft.com/office/word/2010/wordprocessingShape" mc:Ignorable="w14 w15 w16se w16cid w16 w16cex w16sdtdh wp14">
+  <w:abstractNum w:abstractNumId="0" w15:restartNumberingAfterBreak="0">
+    <w:nsid w:val="397F0D6B"/>
+    <w:multiLevelType w:val="multilevel"/>
+    <w:tmpl w:val="FFD4ECC4"/>
     <w:lvl w:ilvl="0">
       <w:start w:val="1"/>
       <w:numFmt w:val="decimal"/>
@@ -213,21 +285,21 @@
       </w:rPr>
     </w:lvl>
   </w:abstractNum>
-  <w:num w:numId="1">
-    <w:abstractNumId w:val="1"/>
+  <w:num w:numId="1" w16cid:durableId="1394498124">
+    <w:abstractNumId w:val="0"/>
   </w:num>
 </w:numbering>
 </file>
 
 <file path=word/styles.xml><?xml version="1.0" encoding="utf-8"?>
-<w:styles xmlns:mc="http://schemas.openxmlformats.org/markup-compatibility/2006" xmlns:o="urn:schemas-microsoft-com:office:office" xmlns:r="http://schemas.openxmlformats.org/officeDocument/2006/relationships" xmlns:m="http://schemas.openxmlformats.org/officeDocument/2006/math" xmlns:v="urn:schemas-microsoft-com:vml" xmlns:wp="http://schemas.openxmlformats.org/drawingml/2006/wordprocessingDrawing" xmlns:w10="urn:schemas-microsoft-com:office:word" xmlns:w="http://schemas.openxmlformats.org/wordprocessingml/2006/main" xmlns:wne="http://schemas.microsoft.com/office/word/2006/wordml" xmlns:sl="http://schemas.openxmlformats.org/schemaLibrary/2006/main" xmlns:a="http://schemas.openxmlformats.org/drawingml/2006/main" xmlns:pic="http://schemas.openxmlformats.org/drawingml/2006/picture" xmlns:c="http://schemas.openxmlformats.org/drawingml/2006/chart" xmlns:lc="http://schemas.openxmlformats.org/drawingml/2006/lockedCanvas" xmlns:dgm="http://schemas.openxmlformats.org/drawingml/2006/diagram" xmlns:wps="http://schemas.microsoft.com/office/word/2010/wordprocessingShape" xmlns:wpg="http://schemas.microsoft.com/office/word/2010/wordprocessingGroup" xmlns:w14="http://schemas.microsoft.com/office/word/2010/wordml" xmlns:w15="http://schemas.microsoft.com/office/word/2012/wordml">
+<w:styles xmlns:mc="http://schemas.openxmlformats.org/markup-compatibility/2006" xmlns:r="http://schemas.openxmlformats.org/officeDocument/2006/relationships" xmlns:w="http://schemas.openxmlformats.org/wordprocessingml/2006/main" xmlns:w14="http://schemas.microsoft.com/office/word/2010/wordml" xmlns:w15="http://schemas.microsoft.com/office/word/2012/wordml" xmlns:w16cex="http://schemas.microsoft.com/office/word/2018/wordml/cex" xmlns:w16cid="http://schemas.microsoft.com/office/word/2016/wordml/cid" xmlns:w16="http://schemas.microsoft.com/office/word/2018/wordml" xmlns:w16sdtdh="http://schemas.microsoft.com/office/word/2020/wordml/sdtdatahash" xmlns:w16se="http://schemas.microsoft.com/office/word/2015/wordml/symex" mc:Ignorable="w14 w15 w16se w16cid w16 w16cex w16sdtdh">
   <w:docDefaults>
     <w:rPrDefault>
       <w:rPr>
-        <w:rFonts w:ascii="Arial" w:cs="Arial" w:eastAsia="Arial" w:hAnsi="Arial"/>
+        <w:rFonts w:ascii="Arial" w:eastAsia="Arial" w:hAnsi="Arial" w:cs="Arial"/>
         <w:sz w:val="22"/>
         <w:szCs w:val="22"/>
-        <w:lang w:val="en"/>
+        <w:lang w:val="en" w:eastAsia="en-US" w:bidi="ar-SA"/>
       </w:rPr>
     </w:rPrDefault>
     <w:pPrDefault>
@@ -236,21 +308,399 @@
       </w:pPr>
     </w:pPrDefault>
   </w:docDefaults>
-  <w:style w:type="paragraph" w:styleId="Normal" w:default="1">
-    <w:name w:val="normal"/>
-  </w:style>
-  <w:style w:type="table" w:styleId="TableNormal" w:default="1">
-    <w:name w:val="Table Normal"/>
+  <w:latentStyles w:defLockedState="0" w:defUIPriority="99" w:defSemiHidden="0" w:defUnhideWhenUsed="0" w:defQFormat="0" w:count="376">
+    <w:lsdException w:name="Normal" w:uiPriority="0" w:qFormat="1"/>
+    <w:lsdException w:name="heading 1" w:uiPriority="9" w:qFormat="1"/>
+    <w:lsdException w:name="heading 2" w:semiHidden="1" w:uiPriority="9" w:unhideWhenUsed="1" w:qFormat="1"/>
+    <w:lsdException w:name="heading 3" w:semiHidden="1" w:uiPriority="9" w:unhideWhenUsed="1" w:qFormat="1"/>
+    <w:lsdException w:name="heading 4" w:semiHidden="1" w:uiPriority="9" w:unhideWhenUsed="1" w:qFormat="1"/>
+    <w:lsdException w:name="heading 5" w:semiHidden="1" w:uiPriority="9" w:unhideWhenUsed="1" w:qFormat="1"/>
+    <w:lsdException w:name="heading 6" w:semiHidden="1" w:uiPriority="9" w:unhideWhenUsed="1" w:qFormat="1"/>
+    <w:lsdException w:name="heading 7" w:semiHidden="1" w:uiPriority="9" w:unhideWhenUsed="1" w:qFormat="1"/>
+    <w:lsdException w:name="heading 8" w:semiHidden="1" w:uiPriority="9" w:unhideWhenUsed="1" w:qFormat="1"/>
+    <w:lsdException w:name="heading 9" w:semiHidden="1" w:uiPriority="9" w:unhideWhenUsed="1" w:qFormat="1"/>
+    <w:lsdException w:name="index 1" w:semiHidden="1" w:unhideWhenUsed="1"/>
+    <w:lsdException w:name="index 2" w:semiHidden="1" w:unhideWhenUsed="1"/>
+    <w:lsdException w:name="index 3" w:semiHidden="1" w:unhideWhenUsed="1"/>
+    <w:lsdException w:name="index 4" w:semiHidden="1" w:unhideWhenUsed="1"/>
+    <w:lsdException w:name="index 5" w:semiHidden="1" w:unhideWhenUsed="1"/>
+    <w:lsdException w:name="index 6" w:semiHidden="1" w:unhideWhenUsed="1"/>
+    <w:lsdException w:name="index 7" w:semiHidden="1" w:unhideWhenUsed="1"/>
+    <w:lsdException w:name="index 8" w:semiHidden="1" w:unhideWhenUsed="1"/>
+    <w:lsdException w:name="index 9" w:semiHidden="1" w:unhideWhenUsed="1"/>
+    <w:lsdException w:name="toc 1" w:semiHidden="1" w:uiPriority="39" w:unhideWhenUsed="1"/>
+    <w:lsdException w:name="toc 2" w:semiHidden="1" w:uiPriority="39" w:unhideWhenUsed="1"/>
+    <w:lsdException w:name="toc 3" w:semiHidden="1" w:uiPriority="39" w:unhideWhenUsed="1"/>
+    <w:lsdException w:name="toc 4" w:semiHidden="1" w:uiPriority="39" w:unhideWhenUsed="1"/>
+    <w:lsdException w:name="toc 5" w:semiHidden="1" w:uiPriority="39" w:unhideWhenUsed="1"/>
+    <w:lsdException w:name="toc 6" w:semiHidden="1" w:uiPriority="39" w:unhideWhenUsed="1"/>
+    <w:lsdException w:name="toc 7" w:semiHidden="1" w:uiPriority="39" w:unhideWhenUsed="1"/>
+    <w:lsdException w:name="toc 8" w:semiHidden="1" w:uiPriority="39" w:unhideWhenUsed="1"/>
+    <w:lsdException w:name="toc 9" w:semiHidden="1" w:uiPriority="39" w:unhideWhenUsed="1"/>
+    <w:lsdException w:name="Normal Indent" w:semiHidden="1" w:unhideWhenUsed="1"/>
+    <w:lsdException w:name="footnote text" w:semiHidden="1" w:unhideWhenUsed="1"/>
+    <w:lsdException w:name="annotation text" w:semiHidden="1" w:unhideWhenUsed="1"/>
+    <w:lsdException w:name="header" w:semiHidden="1" w:unhideWhenUsed="1"/>
+    <w:lsdException w:name="footer" w:semiHidden="1" w:unhideWhenUsed="1"/>
+    <w:lsdException w:name="index heading" w:semiHidden="1" w:unhideWhenUsed="1"/>
+    <w:lsdException w:name="caption" w:semiHidden="1" w:uiPriority="35" w:unhideWhenUsed="1" w:qFormat="1"/>
+    <w:lsdException w:name="table of figures" w:semiHidden="1" w:unhideWhenUsed="1"/>
+    <w:lsdException w:name="envelope address" w:semiHidden="1" w:unhideWhenUsed="1"/>
+    <w:lsdException w:name="envelope return" w:semiHidden="1" w:unhideWhenUsed="1"/>
+    <w:lsdException w:name="footnote reference" w:semiHidden="1" w:unhideWhenUsed="1"/>
+    <w:lsdException w:name="annotation reference" w:semiHidden="1" w:unhideWhenUsed="1"/>
+    <w:lsdException w:name="line number" w:semiHidden="1" w:unhideWhenUsed="1"/>
+    <w:lsdException w:name="page number" w:semiHidden="1" w:unhideWhenUsed="1"/>
+    <w:lsdException w:name="endnote reference" w:semiHidden="1" w:unhideWhenUsed="1"/>
+    <w:lsdException w:name="endnote text" w:semiHidden="1" w:unhideWhenUsed="1"/>
+    <w:lsdException w:name="table of authorities" w:semiHidden="1" w:unhideWhenUsed="1"/>
+    <w:lsdException w:name="macro" w:semiHidden="1" w:unhideWhenUsed="1"/>
+    <w:lsdException w:name="toa heading" w:semiHidden="1" w:unhideWhenUsed="1"/>
+    <w:lsdException w:name="List" w:semiHidden="1" w:unhideWhenUsed="1"/>
+    <w:lsdException w:name="List Bullet" w:semiHidden="1" w:unhideWhenUsed="1"/>
+    <w:lsdException w:name="List Number" w:semiHidden="1" w:unhideWhenUsed="1"/>
+    <w:lsdException w:name="List 2" w:semiHidden="1" w:unhideWhenUsed="1"/>
+    <w:lsdException w:name="List 3" w:semiHidden="1" w:unhideWhenUsed="1"/>
+    <w:lsdException w:name="List 4" w:semiHidden="1" w:unhideWhenUsed="1"/>
+    <w:lsdException w:name="List 5" w:semiHidden="1" w:unhideWhenUsed="1"/>
+    <w:lsdException w:name="List Bullet 2" w:semiHidden="1" w:unhideWhenUsed="1"/>
+    <w:lsdException w:name="List Bullet 3" w:semiHidden="1" w:unhideWhenUsed="1"/>
+    <w:lsdException w:name="List Bullet 4" w:semiHidden="1" w:unhideWhenUsed="1"/>
+    <w:lsdException w:name="List Bullet 5" w:semiHidden="1" w:unhideWhenUsed="1"/>
+    <w:lsdException w:name="List Number 2" w:semiHidden="1" w:unhideWhenUsed="1"/>
+    <w:lsdException w:name="List Number 3" w:semiHidden="1" w:unhideWhenUsed="1"/>
+    <w:lsdException w:name="List Number 4" w:semiHidden="1" w:unhideWhenUsed="1"/>
+    <w:lsdException w:name="List Number 5" w:semiHidden="1" w:unhideWhenUsed="1"/>
+    <w:lsdException w:name="Title" w:uiPriority="10" w:qFormat="1"/>
+    <w:lsdException w:name="Closing" w:semiHidden="1" w:unhideWhenUsed="1"/>
+    <w:lsdException w:name="Signature" w:semiHidden="1" w:unhideWhenUsed="1"/>
+    <w:lsdException w:name="Default Paragraph Font" w:semiHidden="1" w:uiPriority="1" w:unhideWhenUsed="1"/>
+    <w:lsdException w:name="Body Text" w:semiHidden="1" w:unhideWhenUsed="1"/>
+    <w:lsdException w:name="Body Text Indent" w:semiHidden="1" w:unhideWhenUsed="1"/>
+    <w:lsdException w:name="List Continue" w:semiHidden="1" w:unhideWhenUsed="1"/>
+    <w:lsdException w:name="List Continue 2" w:semiHidden="1" w:unhideWhenUsed="1"/>
+    <w:lsdException w:name="List Continue 3" w:semiHidden="1" w:unhideWhenUsed="1"/>
+    <w:lsdException w:name="List Continue 4" w:semiHidden="1" w:unhideWhenUsed="1"/>
+    <w:lsdException w:name="List Continue 5" w:semiHidden="1" w:unhideWhenUsed="1"/>
+    <w:lsdException w:name="Message Header" w:semiHidden="1" w:unhideWhenUsed="1"/>
+    <w:lsdException w:name="Subtitle" w:uiPriority="11" w:qFormat="1"/>
+    <w:lsdException w:name="Salutation" w:semiHidden="1" w:unhideWhenUsed="1"/>
+    <w:lsdException w:name="Date" w:semiHidden="1" w:unhideWhenUsed="1"/>
+    <w:lsdException w:name="Body Text First Indent" w:semiHidden="1" w:unhideWhenUsed="1"/>
+    <w:lsdException w:name="Body Text First Indent 2" w:semiHidden="1" w:unhideWhenUsed="1"/>
+    <w:lsdException w:name="Note Heading" w:semiHidden="1" w:unhideWhenUsed="1"/>
+    <w:lsdException w:name="Body Text 2" w:semiHidden="1" w:unhideWhenUsed="1"/>
+    <w:lsdException w:name="Body Text 3" w:semiHidden="1" w:unhideWhenUsed="1"/>
+    <w:lsdException w:name="Body Text Indent 2" w:semiHidden="1" w:unhideWhenUsed="1"/>
+    <w:lsdException w:name="Body Text Indent 3" w:semiHidden="1" w:unhideWhenUsed="1"/>
+    <w:lsdException w:name="Block Text" w:semiHidden="1" w:unhideWhenUsed="1"/>
+    <w:lsdException w:name="Hyperlink" w:semiHidden="1" w:unhideWhenUsed="1"/>
+    <w:lsdException w:name="FollowedHyperlink" w:semiHidden="1" w:unhideWhenUsed="1"/>
+    <w:lsdException w:name="Strong" w:uiPriority="22" w:qFormat="1"/>
+    <w:lsdException w:name="Emphasis" w:uiPriority="20" w:qFormat="1"/>
+    <w:lsdException w:name="Document Map" w:semiHidden="1" w:unhideWhenUsed="1"/>
+    <w:lsdException w:name="Plain Text" w:semiHidden="1" w:unhideWhenUsed="1"/>
+    <w:lsdException w:name="E-mail Signature" w:semiHidden="1" w:unhideWhenUsed="1"/>
+    <w:lsdException w:name="HTML Top of Form" w:semiHidden="1" w:unhideWhenUsed="1"/>
+    <w:lsdException w:name="HTML Bottom of Form" w:semiHidden="1" w:unhideWhenUsed="1"/>
+    <w:lsdException w:name="Normal (Web)" w:semiHidden="1" w:unhideWhenUsed="1"/>
+    <w:lsdException w:name="HTML Acronym" w:semiHidden="1" w:unhideWhenUsed="1"/>
+    <w:lsdException w:name="HTML Address" w:semiHidden="1" w:unhideWhenUsed="1"/>
+    <w:lsdException w:name="HTML Cite" w:semiHidden="1" w:unhideWhenUsed="1"/>
+    <w:lsdException w:name="HTML Code" w:semiHidden="1" w:unhideWhenUsed="1"/>
+    <w:lsdException w:name="HTML Definition" w:semiHidden="1" w:unhideWhenUsed="1"/>
+    <w:lsdException w:name="HTML Keyboard" w:semiHidden="1" w:unhideWhenUsed="1"/>
+    <w:lsdException w:name="HTML Preformatted" w:semiHidden="1" w:unhideWhenUsed="1"/>
+    <w:lsdException w:name="HTML Sample" w:semiHidden="1" w:unhideWhenUsed="1"/>
+    <w:lsdException w:name="HTML Typewriter" w:semiHidden="1" w:unhideWhenUsed="1"/>
+    <w:lsdException w:name="HTML Variable" w:semiHidden="1" w:unhideWhenUsed="1"/>
+    <w:lsdException w:name="Normal Table" w:semiHidden="1" w:unhideWhenUsed="1"/>
+    <w:lsdException w:name="annotation subject" w:semiHidden="1" w:unhideWhenUsed="1"/>
+    <w:lsdException w:name="No List" w:semiHidden="1" w:unhideWhenUsed="1"/>
+    <w:lsdException w:name="Outline List 1" w:semiHidden="1" w:unhideWhenUsed="1"/>
+    <w:lsdException w:name="Outline List 2" w:semiHidden="1" w:unhideWhenUsed="1"/>
+    <w:lsdException w:name="Outline List 3" w:semiHidden="1" w:unhideWhenUsed="1"/>
+    <w:lsdException w:name="Table Simple 1" w:semiHidden="1" w:unhideWhenUsed="1"/>
+    <w:lsdException w:name="Table Simple 2" w:semiHidden="1" w:unhideWhenUsed="1"/>
+    <w:lsdException w:name="Table Simple 3" w:semiHidden="1" w:unhideWhenUsed="1"/>
+    <w:lsdException w:name="Table Classic 1" w:semiHidden="1" w:unhideWhenUsed="1"/>
+    <w:lsdException w:name="Table Classic 2" w:semiHidden="1" w:unhideWhenUsed="1"/>
+    <w:lsdException w:name="Table Classic 3" w:semiHidden="1" w:unhideWhenUsed="1"/>
+    <w:lsdException w:name="Table Classic 4" w:semiHidden="1" w:unhideWhenUsed="1"/>
+    <w:lsdException w:name="Table Colorful 1" w:semiHidden="1" w:unhideWhenUsed="1"/>
+    <w:lsdException w:name="Table Colorful 2" w:semiHidden="1" w:unhideWhenUsed="1"/>
+    <w:lsdException w:name="Table Colorful 3" w:semiHidden="1" w:unhideWhenUsed="1"/>
+    <w:lsdException w:name="Table Columns 1" w:semiHidden="1" w:unhideWhenUsed="1"/>
+    <w:lsdException w:name="Table Columns 2" w:semiHidden="1" w:unhideWhenUsed="1"/>
+    <w:lsdException w:name="Table Columns 3" w:semiHidden="1" w:unhideWhenUsed="1"/>
+    <w:lsdException w:name="Table Columns 4" w:semiHidden="1" w:unhideWhenUsed="1"/>
+    <w:lsdException w:name="Table Columns 5" w:semiHidden="1" w:unhideWhenUsed="1"/>
+    <w:lsdException w:name="Table Grid 1" w:semiHidden="1" w:unhideWhenUsed="1"/>
+    <w:lsdException w:name="Table Grid 2" w:semiHidden="1" w:unhideWhenUsed="1"/>
+    <w:lsdException w:name="Table Grid 3" w:semiHidden="1" w:unhideWhenUsed="1"/>
+    <w:lsdException w:name="Table Grid 4" w:semiHidden="1" w:unhideWhenUsed="1"/>
+    <w:lsdException w:name="Table Grid 5" w:semiHidden="1" w:unhideWhenUsed="1"/>
+    <w:lsdException w:name="Table Grid 6" w:semiHidden="1" w:unhideWhenUsed="1"/>
+    <w:lsdException w:name="Table Grid 7" w:semiHidden="1" w:unhideWhenUsed="1"/>
+    <w:lsdException w:name="Table Grid 8" w:semiHidden="1" w:unhideWhenUsed="1"/>
+    <w:lsdException w:name="Table List 1" w:semiHidden="1" w:unhideWhenUsed="1"/>
+    <w:lsdException w:name="Table List 2" w:semiHidden="1" w:unhideWhenUsed="1"/>
+    <w:lsdException w:name="Table List 3" w:semiHidden="1" w:unhideWhenUsed="1"/>
+    <w:lsdException w:name="Table List 4" w:semiHidden="1" w:unhideWhenUsed="1"/>
+    <w:lsdException w:name="Table List 5" w:semiHidden="1" w:unhideWhenUsed="1"/>
+    <w:lsdException w:name="Table List 6" w:semiHidden="1" w:unhideWhenUsed="1"/>
+    <w:lsdException w:name="Table List 7" w:semiHidden="1" w:unhideWhenUsed="1"/>
+    <w:lsdException w:name="Table List 8" w:semiHidden="1" w:unhideWhenUsed="1"/>
+    <w:lsdException w:name="Table 3D effects 1" w:semiHidden="1" w:unhideWhenUsed="1"/>
+    <w:lsdException w:name="Table 3D effects 2" w:semiHidden="1" w:unhideWhenUsed="1"/>
+    <w:lsdException w:name="Table 3D effects 3" w:semiHidden="1" w:unhideWhenUsed="1"/>
+    <w:lsdException w:name="Table Contemporary" w:semiHidden="1" w:unhideWhenUsed="1"/>
+    <w:lsdException w:name="Table Elegant" w:semiHidden="1" w:unhideWhenUsed="1"/>
+    <w:lsdException w:name="Table Professional" w:semiHidden="1" w:unhideWhenUsed="1"/>
+    <w:lsdException w:name="Table Subtle 1" w:semiHidden="1" w:unhideWhenUsed="1"/>
+    <w:lsdException w:name="Table Subtle 2" w:semiHidden="1" w:unhideWhenUsed="1"/>
+    <w:lsdException w:name="Table Web 1" w:semiHidden="1" w:unhideWhenUsed="1"/>
+    <w:lsdException w:name="Table Web 2" w:semiHidden="1" w:unhideWhenUsed="1"/>
+    <w:lsdException w:name="Table Web 3" w:semiHidden="1" w:unhideWhenUsed="1"/>
+    <w:lsdException w:name="Balloon Text" w:semiHidden="1" w:unhideWhenUsed="1"/>
+    <w:lsdException w:name="Table Grid" w:uiPriority="39"/>
+    <w:lsdException w:name="Table Theme" w:semiHidden="1" w:unhideWhenUsed="1"/>
+    <w:lsdException w:name="Placeholder Text" w:semiHidden="1"/>
+    <w:lsdException w:name="No Spacing" w:uiPriority="1" w:qFormat="1"/>
+    <w:lsdException w:name="Light Shading" w:uiPriority="60"/>
+    <w:lsdException w:name="Light List" w:uiPriority="61"/>
+    <w:lsdException w:name="Light Grid" w:uiPriority="62"/>
+    <w:lsdException w:name="Medium Shading 1" w:uiPriority="63"/>
+    <w:lsdException w:name="Medium Shading 2" w:uiPriority="64"/>
+    <w:lsdException w:name="Medium List 1" w:uiPriority="65"/>
+    <w:lsdException w:name="Medium List 2" w:uiPriority="66"/>
+    <w:lsdException w:name="Medium Grid 1" w:uiPriority="67"/>
+    <w:lsdException w:name="Medium Grid 2" w:uiPriority="68"/>
+    <w:lsdException w:name="Medium Grid 3" w:uiPriority="69"/>
+    <w:lsdException w:name="Dark List" w:uiPriority="70"/>
+    <w:lsdException w:name="Colorful Shading" w:uiPriority="71"/>
+    <w:lsdException w:name="Colorful List" w:uiPriority="72"/>
+    <w:lsdException w:name="Colorful Grid" w:uiPriority="73"/>
+    <w:lsdException w:name="Light Shading Accent 1" w:uiPriority="60"/>
+    <w:lsdException w:name="Light List Accent 1" w:uiPriority="61"/>
+    <w:lsdException w:name="Light Grid Accent 1" w:uiPriority="62"/>
+    <w:lsdException w:name="Medium Shading 1 Accent 1" w:uiPriority="63"/>
+    <w:lsdException w:name="Medium Shading 2 Accent 1" w:uiPriority="64"/>
+    <w:lsdException w:name="Medium List 1 Accent 1" w:uiPriority="65"/>
+    <w:lsdException w:name="Revision" w:semiHidden="1"/>
+    <w:lsdException w:name="List Paragraph" w:uiPriority="34" w:qFormat="1"/>
+    <w:lsdException w:name="Quote" w:uiPriority="29" w:qFormat="1"/>
+    <w:lsdException w:name="Intense Quote" w:uiPriority="30" w:qFormat="1"/>
+    <w:lsdException w:name="Medium List 2 Accent 1" w:uiPriority="66"/>
+    <w:lsdException w:name="Medium Grid 1 Accent 1" w:uiPriority="67"/>
+    <w:lsdException w:name="Medium Grid 2 Accent 1" w:uiPriority="68"/>
+    <w:lsdException w:name="Medium Grid 3 Accent 1" w:uiPriority="69"/>
+    <w:lsdException w:name="Dark List Accent 1" w:uiPriority="70"/>
+    <w:lsdException w:name="Colorful Shading Accent 1" w:uiPriority="71"/>
+    <w:lsdException w:name="Colorful List Accent 1" w:uiPriority="72"/>
+    <w:lsdException w:name="Colorful Grid Accent 1" w:uiPriority="73"/>
+    <w:lsdException w:name="Light Shading Accent 2" w:uiPriority="60"/>
+    <w:lsdException w:name="Light List Accent 2" w:uiPriority="61"/>
+    <w:lsdException w:name="Light Grid Accent 2" w:uiPriority="62"/>
+    <w:lsdException w:name="Medium Shading 1 Accent 2" w:uiPriority="63"/>
+    <w:lsdException w:name="Medium Shading 2 Accent 2" w:uiPriority="64"/>
+    <w:lsdException w:name="Medium List 1 Accent 2" w:uiPriority="65"/>
+    <w:lsdException w:name="Medium List 2 Accent 2" w:uiPriority="66"/>
+    <w:lsdException w:name="Medium Grid 1 Accent 2" w:uiPriority="67"/>
+    <w:lsdException w:name="Medium Grid 2 Accent 2" w:uiPriority="68"/>
+    <w:lsdException w:name="Medium Grid 3 Accent 2" w:uiPriority="69"/>
+    <w:lsdException w:name="Dark List Accent 2" w:uiPriority="70"/>
+    <w:lsdException w:name="Colorful Shading Accent 2" w:uiPriority="71"/>
+    <w:lsdException w:name="Colorful List Accent 2" w:uiPriority="72"/>
+    <w:lsdException w:name="Colorful Grid Accent 2" w:uiPriority="73"/>
+    <w:lsdException w:name="Light Shading Accent 3" w:uiPriority="60"/>
+    <w:lsdException w:name="Light List Accent 3" w:uiPriority="61"/>
+    <w:lsdException w:name="Light Grid Accent 3" w:uiPriority="62"/>
+    <w:lsdException w:name="Medium Shading 1 Accent 3" w:uiPriority="63"/>
+    <w:lsdException w:name="Medium Shading 2 Accent 3" w:uiPriority="64"/>
+    <w:lsdException w:name="Medium List 1 Accent 3" w:uiPriority="65"/>
+    <w:lsdException w:name="Medium List 2 Accent 3" w:uiPriority="66"/>
+    <w:lsdException w:name="Medium Grid 1 Accent 3" w:uiPriority="67"/>
+    <w:lsdException w:name="Medium Grid 2 Accent 3" w:uiPriority="68"/>
+    <w:lsdException w:name="Medium Grid 3 Accent 3" w:uiPriority="69"/>
+    <w:lsdException w:name="Dark List Accent 3" w:uiPriority="70"/>
+    <w:lsdException w:name="Colorful Shading Accent 3" w:uiPriority="71"/>
+    <w:lsdException w:name="Colorful List Accent 3" w:uiPriority="72"/>
+    <w:lsdException w:name="Colorful Grid Accent 3" w:uiPriority="73"/>
+    <w:lsdException w:name="Light Shading Accent 4" w:uiPriority="60"/>
+    <w:lsdException w:name="Light List Accent 4" w:uiPriority="61"/>
+    <w:lsdException w:name="Light Grid Accent 4" w:uiPriority="62"/>
+    <w:lsdException w:name="Medium Shading 1 Accent 4" w:uiPriority="63"/>
+    <w:lsdException w:name="Medium Shading 2 Accent 4" w:uiPriority="64"/>
+    <w:lsdException w:name="Medium List 1 Accent 4" w:uiPriority="65"/>
+    <w:lsdException w:name="Medium List 2 Accent 4" w:uiPriority="66"/>
+    <w:lsdException w:name="Medium Grid 1 Accent 4" w:uiPriority="67"/>
+    <w:lsdException w:name="Medium Grid 2 Accent 4" w:uiPriority="68"/>
+    <w:lsdException w:name="Medium Grid 3 Accent 4" w:uiPriority="69"/>
+    <w:lsdException w:name="Dark List Accent 4" w:uiPriority="70"/>
+    <w:lsdException w:name="Colorful Shading Accent 4" w:uiPriority="71"/>
+    <w:lsdException w:name="Colorful List Accent 4" w:uiPriority="72"/>
+    <w:lsdException w:name="Colorful Grid Accent 4" w:uiPriority="73"/>
+    <w:lsdException w:name="Light Shading Accent 5" w:uiPriority="60"/>
+    <w:lsdException w:name="Light List Accent 5" w:uiPriority="61"/>
+    <w:lsdException w:name="Light Grid Accent 5" w:uiPriority="62"/>
+    <w:lsdException w:name="Medium Shading 1 Accent 5" w:uiPriority="63"/>
+    <w:lsdException w:name="Medium Shading 2 Accent 5" w:uiPriority="64"/>
+    <w:lsdException w:name="Medium List 1 Accent 5" w:uiPriority="65"/>
+    <w:lsdException w:name="Medium List 2 Accent 5" w:uiPriority="66"/>
+    <w:lsdException w:name="Medium Grid 1 Accent 5" w:uiPriority="67"/>
+    <w:lsdException w:name="Medium Grid 2 Accent 5" w:uiPriority="68"/>
+    <w:lsdException w:name="Medium Grid 3 Accent 5" w:uiPriority="69"/>
+    <w:lsdException w:name="Dark List Accent 5" w:uiPriority="70"/>
+    <w:lsdException w:name="Colorful Shading Accent 5" w:uiPriority="71"/>
+    <w:lsdException w:name="Colorful List Accent 5" w:uiPriority="72"/>
+    <w:lsdException w:name="Colorful Grid Accent 5" w:uiPriority="73"/>
+    <w:lsdException w:name="Light Shading Accent 6" w:uiPriority="60"/>
+    <w:lsdException w:name="Light List Accent 6" w:uiPriority="61"/>
+    <w:lsdException w:name="Light Grid Accent 6" w:uiPriority="62"/>
+    <w:lsdException w:name="Medium Shading 1 Accent 6" w:uiPriority="63"/>
+    <w:lsdException w:name="Medium Shading 2 Accent 6" w:uiPriority="64"/>
+    <w:lsdException w:name="Medium List 1 Accent 6" w:uiPriority="65"/>
+    <w:lsdException w:name="Medium List 2 Accent 6" w:uiPriority="66"/>
+    <w:lsdException w:name="Medium Grid 1 Accent 6" w:uiPriority="67"/>
+    <w:lsdException w:name="Medium Grid 2 Accent 6" w:uiPriority="68"/>
+    <w:lsdException w:name="Medium Grid 3 Accent 6" w:uiPriority="69"/>
+    <w:lsdException w:name="Dark List Accent 6" w:uiPriority="70"/>
+    <w:lsdException w:name="Colorful Shading Accent 6" w:uiPriority="71"/>
+    <w:lsdException w:name="Colorful List Accent 6" w:uiPriority="72"/>
+    <w:lsdException w:name="Colorful Grid Accent 6" w:uiPriority="73"/>
+    <w:lsdException w:name="Subtle Emphasis" w:uiPriority="19" w:qFormat="1"/>
+    <w:lsdException w:name="Intense Emphasis" w:uiPriority="21" w:qFormat="1"/>
+    <w:lsdException w:name="Subtle Reference" w:uiPriority="31" w:qFormat="1"/>
+    <w:lsdException w:name="Intense Reference" w:uiPriority="32" w:qFormat="1"/>
+    <w:lsdException w:name="Book Title" w:uiPriority="33" w:qFormat="1"/>
+    <w:lsdException w:name="Bibliography" w:semiHidden="1" w:uiPriority="37" w:unhideWhenUsed="1"/>
+    <w:lsdException w:name="TOC Heading" w:semiHidden="1" w:uiPriority="39" w:unhideWhenUsed="1" w:qFormat="1"/>
+    <w:lsdException w:name="Plain Table 1" w:uiPriority="41"/>
+    <w:lsdException w:name="Plain Table 2" w:uiPriority="42"/>
+    <w:lsdException w:name="Plain Table 3" w:uiPriority="43"/>
+    <w:lsdException w:name="Plain Table 4" w:uiPriority="44"/>
+    <w:lsdException w:name="Plain Table 5" w:uiPriority="45"/>
+    <w:lsdException w:name="Grid Table Light" w:uiPriority="40"/>
+    <w:lsdException w:name="Grid Table 1 Light" w:uiPriority="46"/>
+    <w:lsdException w:name="Grid Table 2" w:uiPriority="47"/>
+    <w:lsdException w:name="Grid Table 3" w:uiPriority="48"/>
+    <w:lsdException w:name="Grid Table 4" w:uiPriority="49"/>
+    <w:lsdException w:name="Grid Table 5 Dark" w:uiPriority="50"/>
+    <w:lsdException w:name="Grid Table 6 Colorful" w:uiPriority="51"/>
+    <w:lsdException w:name="Grid Table 7 Colorful" w:uiPriority="52"/>
+    <w:lsdException w:name="Grid Table 1 Light Accent 1" w:uiPriority="46"/>
+    <w:lsdException w:name="Grid Table 2 Accent 1" w:uiPriority="47"/>
+    <w:lsdException w:name="Grid Table 3 Accent 1" w:uiPriority="48"/>
+    <w:lsdException w:name="Grid Table 4 Accent 1" w:uiPriority="49"/>
+    <w:lsdException w:name="Grid Table 5 Dark Accent 1" w:uiPriority="50"/>
+    <w:lsdException w:name="Grid Table 6 Colorful Accent 1" w:uiPriority="51"/>
+    <w:lsdException w:name="Grid Table 7 Colorful Accent 1" w:uiPriority="52"/>
+    <w:lsdException w:name="Grid Table 1 Light Accent 2" w:uiPriority="46"/>
+    <w:lsdException w:name="Grid Table 2 Accent 2" w:uiPriority="47"/>
+    <w:lsdException w:name="Grid Table 3 Accent 2" w:uiPriority="48"/>
+    <w:lsdException w:name="Grid Table 4 Accent 2" w:uiPriority="49"/>
+    <w:lsdException w:name="Grid Table 5 Dark Accent 2" w:uiPriority="50"/>
+    <w:lsdException w:name="Grid Table 6 Colorful Accent 2" w:uiPriority="51"/>
+    <w:lsdException w:name="Grid Table 7 Colorful Accent 2" w:uiPriority="52"/>
+    <w:lsdException w:name="Grid Table 1 Light Accent 3" w:uiPriority="46"/>
+    <w:lsdException w:name="Grid Table 2 Accent 3" w:uiPriority="47"/>
+    <w:lsdException w:name="Grid Table 3 Accent 3" w:uiPriority="48"/>
+    <w:lsdException w:name="Grid Table 4 Accent 3" w:uiPriority="49"/>
+    <w:lsdException w:name="Grid Table 5 Dark Accent 3" w:uiPriority="50"/>
+    <w:lsdException w:name="Grid Table 6 Colorful Accent 3" w:uiPriority="51"/>
+    <w:lsdException w:name="Grid Table 7 Colorful Accent 3" w:uiPriority="52"/>
+    <w:lsdException w:name="Grid Table 1 Light Accent 4" w:uiPriority="46"/>
+    <w:lsdException w:name="Grid Table 2 Accent 4" w:uiPriority="47"/>
+    <w:lsdException w:name="Grid Table 3 Accent 4" w:uiPriority="48"/>
+    <w:lsdException w:name="Grid Table 4 Accent 4" w:uiPriority="49"/>
+    <w:lsdException w:name="Grid Table 5 Dark Accent 4" w:uiPriority="50"/>
+    <w:lsdException w:name="Grid Table 6 Colorful Accent 4" w:uiPriority="51"/>
+    <w:lsdException w:name="Grid Table 7 Colorful Accent 4" w:uiPriority="52"/>
+    <w:lsdException w:name="Grid Table 1 Light Accent 5" w:uiPriority="46"/>
+    <w:lsdException w:name="Grid Table 2 Accent 5" w:uiPriority="47"/>
+    <w:lsdException w:name="Grid Table 3 Accent 5" w:uiPriority="48"/>
+    <w:lsdException w:name="Grid Table 4 Accent 5" w:uiPriority="49"/>
+    <w:lsdException w:name="Grid Table 5 Dark Accent 5" w:uiPriority="50"/>
+    <w:lsdException w:name="Grid Table 6 Colorful Accent 5" w:uiPriority="51"/>
+    <w:lsdException w:name="Grid Table 7 Colorful Accent 5" w:uiPriority="52"/>
+    <w:lsdException w:name="Grid Table 1 Light Accent 6" w:uiPriority="46"/>
+    <w:lsdException w:name="Grid Table 2 Accent 6" w:uiPriority="47"/>
+    <w:lsdException w:name="Grid Table 3 Accent 6" w:uiPriority="48"/>
+    <w:lsdException w:name="Grid Table 4 Accent 6" w:uiPriority="49"/>
+    <w:lsdException w:name="Grid Table 5 Dark Accent 6" w:uiPriority="50"/>
+    <w:lsdException w:name="Grid Table 6 Colorful Accent 6" w:uiPriority="51"/>
+    <w:lsdException w:name="Grid Table 7 Colorful Accent 6" w:uiPriority="52"/>
+    <w:lsdException w:name="List Table 1 Light" w:uiPriority="46"/>
+    <w:lsdException w:name="List Table 2" w:uiPriority="47"/>
+    <w:lsdException w:name="List Table 3" w:uiPriority="48"/>
+    <w:lsdException w:name="List Table 4" w:uiPriority="49"/>
+    <w:lsdException w:name="List Table 5 Dark" w:uiPriority="50"/>
+    <w:lsdException w:name="List Table 6 Colorful" w:uiPriority="51"/>
+    <w:lsdException w:name="List Table 7 Colorful" w:uiPriority="52"/>
+    <w:lsdException w:name="List Table 1 Light Accent 1" w:uiPriority="46"/>
+    <w:lsdException w:name="List Table 2 Accent 1" w:uiPriority="47"/>
+    <w:lsdException w:name="List Table 3 Accent 1" w:uiPriority="48"/>
+    <w:lsdException w:name="List Table 4 Accent 1" w:uiPriority="49"/>
+    <w:lsdException w:name="List Table 5 Dark Accent 1" w:uiPriority="50"/>
+    <w:lsdException w:name="List Table 6 Colorful Accent 1" w:uiPriority="51"/>
+    <w:lsdException w:name="List Table 7 Colorful Accent 1" w:uiPriority="52"/>
+    <w:lsdException w:name="List Table 1 Light Accent 2" w:uiPriority="46"/>
+    <w:lsdException w:name="List Table 2 Accent 2" w:uiPriority="47"/>
+    <w:lsdException w:name="List Table 3 Accent 2" w:uiPriority="48"/>
+    <w:lsdException w:name="List Table 4 Accent 2" w:uiPriority="49"/>
+    <w:lsdException w:name="List Table 5 Dark Accent 2" w:uiPriority="50"/>
+    <w:lsdException w:name="List Table 6 Colorful Accent 2" w:uiPriority="51"/>
+    <w:lsdException w:name="List Table 7 Colorful Accent 2" w:uiPriority="52"/>
+    <w:lsdException w:name="List Table 1 Light Accent 3" w:uiPriority="46"/>
+    <w:lsdException w:name="List Table 2 Accent 3" w:uiPriority="47"/>
+    <w:lsdException w:name="List Table 3 Accent 3" w:uiPriority="48"/>
+    <w:lsdException w:name="List Table 4 Accent 3" w:uiPriority="49"/>
+    <w:lsdException w:name="List Table 5 Dark Accent 3" w:uiPriority="50"/>
+    <w:lsdException w:name="List Table 6 Colorful Accent 3" w:uiPriority="51"/>
+    <w:lsdException w:name="List Table 7 Colorful Accent 3" w:uiPriority="52"/>
+    <w:lsdException w:name="List Table 1 Light Accent 4" w:uiPriority="46"/>
+    <w:lsdException w:name="List Table 2 Accent 4" w:uiPriority="47"/>
+    <w:lsdException w:name="List Table 3 Accent 4" w:uiPriority="48"/>
+    <w:lsdException w:name="List Table 4 Accent 4" w:uiPriority="49"/>
+    <w:lsdException w:name="List Table 5 Dark Accent 4" w:uiPriority="50"/>
+    <w:lsdException w:name="List Table 6 Colorful Accent 4" w:uiPriority="51"/>
+    <w:lsdException w:name="List Table 7 Colorful Accent 4" w:uiPriority="52"/>
+    <w:lsdException w:name="List Table 1 Light Accent 5" w:uiPriority="46"/>
+    <w:lsdException w:name="List Table 2 Accent 5" w:uiPriority="47"/>
+    <w:lsdException w:name="List Table 3 Accent 5" w:uiPriority="48"/>
+    <w:lsdException w:name="List Table 4 Accent 5" w:uiPriority="49"/>
+    <w:lsdException w:name="List Table 5 Dark Accent 5" w:uiPriority="50"/>
+    <w:lsdException w:name="List Table 6 Colorful Accent 5" w:uiPriority="51"/>
+    <w:lsdException w:name="List Table 7 Colorful Accent 5" w:uiPriority="52"/>
+    <w:lsdException w:name="List Table 1 Light Accent 6" w:uiPriority="46"/>
+    <w:lsdException w:name="List Table 2 Accent 6" w:uiPriority="47"/>
+    <w:lsdException w:name="List Table 3 Accent 6" w:uiPriority="48"/>
+    <w:lsdException w:name="List Table 4 Accent 6" w:uiPriority="49"/>
+    <w:lsdException w:name="List Table 5 Dark Accent 6" w:uiPriority="50"/>
+    <w:lsdException w:name="List Table 6 Colorful Accent 6" w:uiPriority="51"/>
+    <w:lsdException w:name="List Table 7 Colorful Accent 6" w:uiPriority="52"/>
+    <w:lsdException w:name="Mention" w:semiHidden="1" w:unhideWhenUsed="1"/>
+    <w:lsdException w:name="Smart Hyperlink" w:semiHidden="1" w:unhideWhenUsed="1"/>
+    <w:lsdException w:name="Hashtag" w:semiHidden="1" w:unhideWhenUsed="1"/>
+    <w:lsdException w:name="Unresolved Mention" w:semiHidden="1" w:unhideWhenUsed="1"/>
+    <w:lsdException w:name="Smart Link" w:semiHidden="1" w:unhideWhenUsed="1"/>
+  </w:latentStyles>
+  <w:style w:type="paragraph" w:default="1" w:styleId="Normal">
+    <w:name w:val="Normal"/>
+    <w:qFormat/>
   </w:style>
   <w:style w:type="paragraph" w:styleId="Heading1">
     <w:name w:val="heading 1"/>
     <w:basedOn w:val="Normal"/>
     <w:next w:val="Normal"/>
+    <w:uiPriority w:val="9"/>
+    <w:qFormat/>
     <w:pPr>
-      <w:keepNext w:val="1"/>
-      <w:keepLines w:val="1"/>
-      <w:pageBreakBefore w:val="0"/>
-      <w:spacing w:after="120" w:before="400" w:lineRule="auto"/>
+      <w:keepNext/>
+      <w:keepLines/>
+      <w:spacing w:before="400" w:after="120"/>
+      <w:outlineLvl w:val="0"/>
     </w:pPr>
     <w:rPr>
       <w:sz w:val="40"/>
@@ -261,14 +711,17 @@
     <w:name w:val="heading 2"/>
     <w:basedOn w:val="Normal"/>
     <w:next w:val="Normal"/>
+    <w:uiPriority w:val="9"/>
+    <w:semiHidden/>
+    <w:unhideWhenUsed/>
+    <w:qFormat/>
     <w:pPr>
-      <w:keepNext w:val="1"/>
-      <w:keepLines w:val="1"/>
-      <w:pageBreakBefore w:val="0"/>
-      <w:spacing w:after="120" w:before="360" w:lineRule="auto"/>
+      <w:keepNext/>
+      <w:keepLines/>
+      <w:spacing w:before="360" w:after="120"/>
+      <w:outlineLvl w:val="1"/>
     </w:pPr>
     <w:rPr>
-      <w:b w:val="0"/>
       <w:sz w:val="32"/>
       <w:szCs w:val="32"/>
     </w:rPr>
@@ -277,14 +730,17 @@
     <w:name w:val="heading 3"/>
     <w:basedOn w:val="Normal"/>
     <w:next w:val="Normal"/>
+    <w:uiPriority w:val="9"/>
+    <w:semiHidden/>
+    <w:unhideWhenUsed/>
+    <w:qFormat/>
     <w:pPr>
-      <w:keepNext w:val="1"/>
-      <w:keepLines w:val="1"/>
-      <w:pageBreakBefore w:val="0"/>
-      <w:spacing w:after="80" w:before="320" w:lineRule="auto"/>
+      <w:keepNext/>
+      <w:keepLines/>
+      <w:spacing w:before="320" w:after="80"/>
+      <w:outlineLvl w:val="2"/>
     </w:pPr>
     <w:rPr>
-      <w:b w:val="0"/>
       <w:color w:val="434343"/>
       <w:sz w:val="28"/>
       <w:szCs w:val="28"/>
@@ -294,11 +750,15 @@
     <w:name w:val="heading 4"/>
     <w:basedOn w:val="Normal"/>
     <w:next w:val="Normal"/>
+    <w:uiPriority w:val="9"/>
+    <w:semiHidden/>
+    <w:unhideWhenUsed/>
+    <w:qFormat/>
     <w:pPr>
-      <w:keepNext w:val="1"/>
-      <w:keepLines w:val="1"/>
-      <w:pageBreakBefore w:val="0"/>
-      <w:spacing w:after="80" w:before="280" w:lineRule="auto"/>
+      <w:keepNext/>
+      <w:keepLines/>
+      <w:spacing w:before="280" w:after="80"/>
+      <w:outlineLvl w:val="3"/>
     </w:pPr>
     <w:rPr>
       <w:color w:val="666666"/>
@@ -310,44 +770,76 @@
     <w:name w:val="heading 5"/>
     <w:basedOn w:val="Normal"/>
     <w:next w:val="Normal"/>
+    <w:uiPriority w:val="9"/>
+    <w:semiHidden/>
+    <w:unhideWhenUsed/>
+    <w:qFormat/>
     <w:pPr>
-      <w:keepNext w:val="1"/>
-      <w:keepLines w:val="1"/>
-      <w:pageBreakBefore w:val="0"/>
-      <w:spacing w:after="80" w:before="240" w:lineRule="auto"/>
+      <w:keepNext/>
+      <w:keepLines/>
+      <w:spacing w:before="240" w:after="80"/>
+      <w:outlineLvl w:val="4"/>
     </w:pPr>
     <w:rPr>
       <w:color w:val="666666"/>
-      <w:sz w:val="22"/>
-      <w:szCs w:val="22"/>
     </w:rPr>
   </w:style>
   <w:style w:type="paragraph" w:styleId="Heading6">
     <w:name w:val="heading 6"/>
     <w:basedOn w:val="Normal"/>
     <w:next w:val="Normal"/>
+    <w:uiPriority w:val="9"/>
+    <w:semiHidden/>
+    <w:unhideWhenUsed/>
+    <w:qFormat/>
     <w:pPr>
-      <w:keepNext w:val="1"/>
-      <w:keepLines w:val="1"/>
-      <w:pageBreakBefore w:val="0"/>
-      <w:spacing w:after="80" w:before="240" w:lineRule="auto"/>
+      <w:keepNext/>
+      <w:keepLines/>
+      <w:spacing w:before="240" w:after="80"/>
+      <w:outlineLvl w:val="5"/>
     </w:pPr>
     <w:rPr>
-      <w:i w:val="1"/>
+      <w:i/>
       <w:color w:val="666666"/>
-      <w:sz w:val="22"/>
-      <w:szCs w:val="22"/>
     </w:rPr>
+  </w:style>
+  <w:style w:type="character" w:default="1" w:styleId="DefaultParagraphFont">
+    <w:name w:val="Default Paragraph Font"/>
+    <w:uiPriority w:val="1"/>
+    <w:semiHidden/>
+    <w:unhideWhenUsed/>
+  </w:style>
+  <w:style w:type="table" w:default="1" w:styleId="TableNormal">
+    <w:name w:val="Normal Table"/>
+    <w:uiPriority w:val="99"/>
+    <w:semiHidden/>
+    <w:unhideWhenUsed/>
+    <w:tblPr>
+      <w:tblInd w:w="0" w:type="dxa"/>
+      <w:tblCellMar>
+        <w:top w:w="0" w:type="dxa"/>
+        <w:left w:w="108" w:type="dxa"/>
+        <w:bottom w:w="0" w:type="dxa"/>
+        <w:right w:w="108" w:type="dxa"/>
+      </w:tblCellMar>
+    </w:tblPr>
+  </w:style>
+  <w:style w:type="numbering" w:default="1" w:styleId="NoList">
+    <w:name w:val="No List"/>
+    <w:uiPriority w:val="99"/>
+    <w:semiHidden/>
+    <w:unhideWhenUsed/>
   </w:style>
   <w:style w:type="paragraph" w:styleId="Title">
     <w:name w:val="Title"/>
     <w:basedOn w:val="Normal"/>
     <w:next w:val="Normal"/>
+    <w:uiPriority w:val="10"/>
+    <w:qFormat/>
     <w:pPr>
-      <w:keepNext w:val="1"/>
-      <w:keepLines w:val="1"/>
-      <w:pageBreakBefore w:val="0"/>
-      <w:spacing w:after="60" w:before="0" w:lineRule="auto"/>
+      <w:keepNext/>
+      <w:keepLines/>
+      <w:spacing w:after="60"/>
     </w:pPr>
     <w:rPr>
       <w:sz w:val="52"/>
@@ -358,15 +850,14 @@
     <w:name w:val="Subtitle"/>
     <w:basedOn w:val="Normal"/>
     <w:next w:val="Normal"/>
+    <w:uiPriority w:val="11"/>
+    <w:qFormat/>
     <w:pPr>
-      <w:keepNext w:val="1"/>
-      <w:keepLines w:val="1"/>
-      <w:pageBreakBefore w:val="0"/>
-      <w:spacing w:after="320" w:before="0" w:lineRule="auto"/>
+      <w:keepNext/>
+      <w:keepLines/>
+      <w:spacing w:after="320"/>
     </w:pPr>
     <w:rPr>
-      <w:rFonts w:ascii="Arial" w:cs="Arial" w:eastAsia="Arial" w:hAnsi="Arial"/>
-      <w:i w:val="0"/>
       <w:color w:val="666666"/>
       <w:sz w:val="30"/>
       <w:szCs w:val="30"/>

</xml_diff>

<commit_message>
Mention interpolation in question 1
</commit_message>
<xml_diff>
--- a/dsci-6423-data-preprocessing/2.1 Feature Engineering Process Review and Reflection .docx
+++ b/dsci-6423-data-preprocessing/2.1 Feature Engineering Process Review and Reflection .docx
@@ -75,6 +75,12 @@
     <w:p/>
     <w:p>
       <w:r>
+        <w:t>Another important step is filling in null values. Ideally your client or vendor should give you a full dataset, but in the real world you will have null values and it’s just unavoidable. Easy ways to resolve null values is to replace them with a mean or median value for that feature, but you can also try out more advanced techniques such as Vandermonde interpolation, cubic spline, Newtonian interpolation, Lagrange interpolation, etc.</w:t>
+      </w:r>
+    </w:p>
+    <w:p/>
+    <w:p>
+      <w:r>
         <w:t>Very rarely will you be creating the machine learning model from scratch. It takes a lot of computational resources to actually do that, so the vast majority of people using these models will be using ones that are pre-made by a much smarter computer scientist or mathematician. The only thing we can really do is change the inputs, which is why feature engineering is so important to data science.</w:t>
       </w:r>
     </w:p>
@@ -121,6 +127,7 @@
     <w:p/>
     <w:p>
       <w:r>
+        <w:lastRenderedPageBreak/>
         <w:t>I think in general it’s useful to get an idea of the concepts first, then apply them. So watching a video series before tackling the Superstore Feature Engineering project might be a good order. I find it useful to not only follow along the video, but then have us do the same thing but with a new dataset. That is, the video series does various transformations with one dataset, but then our assignment is to do those transformations on a different dataset. So that way we’re not just copying exactly from the videos.</w:t>
       </w:r>
     </w:p>
@@ -134,7 +141,6 @@
         <w:spacing w:after="240"/>
       </w:pPr>
       <w:r>
-        <w:lastRenderedPageBreak/>
         <w:t>Reflect on the interrelationship between this course (Data Preprocessing) and the course, Applied Machine Learning 1. Do these align well together, or would it be preferable to take one first, and then the other? Which one first? (100-200 words)</w:t>
       </w:r>
     </w:p>

</xml_diff>